<commit_message>
hecho hasta el 1.8
</commit_message>
<xml_diff>
--- a/Resolviendo tp1 (so).docx
+++ b/Resolviendo tp1 (so).docx
@@ -10,17 +10,17 @@
         <w:spacing w:after="0" w:line="240" w:lineRule="auto"/>
         <w:ind w:left="360" w:hanging="360"/>
         <w:rPr>
-          <w:rFonts w:ascii="Arial Black" w:hAnsi="Arial Black"/>
-          <w:sz w:val="36"/>
-          <w:szCs w:val="36"/>
+          <w:rFonts w:ascii="Arial" w:hAnsi="Arial" w:cs="Arial"/>
+          <w:sz w:val="24"/>
+          <w:szCs w:val="24"/>
           <w:u w:val="single"/>
         </w:rPr>
       </w:pPr>
       <w:r>
         <w:rPr>
-          <w:rFonts w:ascii="Arial Black" w:hAnsi="Arial Black"/>
-          <w:sz w:val="36"/>
-          <w:szCs w:val="36"/>
+          <w:rFonts w:ascii="Arial" w:hAnsi="Arial" w:cs="Arial"/>
+          <w:sz w:val="24"/>
+          <w:szCs w:val="24"/>
           <w:u w:val="single"/>
         </w:rPr>
         <w:t>TP 1</w:t>
@@ -34,7 +34,9 @@
         <w:spacing w:after="0" w:line="240" w:lineRule="auto"/>
         <w:ind w:left="360" w:hanging="360"/>
         <w:rPr>
-          <w:rFonts w:ascii="Arial Black" w:hAnsi="Arial Black"/>
+          <w:rFonts w:ascii="Arial" w:hAnsi="Arial" w:cs="Arial"/>
+          <w:sz w:val="24"/>
+          <w:szCs w:val="24"/>
         </w:rPr>
       </w:pPr>
     </w:p>
@@ -46,7 +48,9 @@
         <w:spacing w:after="0" w:line="240" w:lineRule="auto"/>
         <w:ind w:left="360" w:hanging="360"/>
         <w:rPr>
-          <w:rFonts w:ascii="Arial Black" w:hAnsi="Arial Black"/>
+          <w:rFonts w:ascii="Arial" w:hAnsi="Arial" w:cs="Arial"/>
+          <w:sz w:val="24"/>
+          <w:szCs w:val="24"/>
         </w:rPr>
       </w:pPr>
     </w:p>
@@ -62,18 +66,14 @@
         <w:adjustRightInd w:val="0"/>
         <w:spacing w:after="0" w:line="240" w:lineRule="auto"/>
         <w:rPr>
-          <w:rFonts w:ascii="Arial Black" w:hAnsi="Arial Black" w:cstheme="minorHAnsi"/>
-          <w:b/>
-          <w:bCs/>
-          <w:sz w:val="24"/>
-          <w:szCs w:val="24"/>
-        </w:rPr>
-      </w:pPr>
-      <w:r>
-        <w:rPr>
-          <w:rFonts w:ascii="Arial Black" w:hAnsi="Arial Black" w:cstheme="minorHAnsi"/>
-          <w:b/>
-          <w:bCs/>
+          <w:rFonts w:ascii="Arial" w:hAnsi="Arial" w:cs="Arial"/>
+          <w:sz w:val="24"/>
+          <w:szCs w:val="24"/>
+        </w:rPr>
+      </w:pPr>
+      <w:r>
+        <w:rPr>
+          <w:rFonts w:ascii="Arial" w:hAnsi="Arial" w:cs="Arial"/>
           <w:sz w:val="24"/>
           <w:szCs w:val="24"/>
         </w:rPr>
@@ -87,14 +87,14 @@
         <w:adjustRightInd w:val="0"/>
         <w:spacing w:after="0" w:line="240" w:lineRule="auto"/>
         <w:rPr>
-          <w:rFonts w:ascii="Arial Black" w:hAnsi="Arial Black" w:cs="Arial"/>
-          <w:sz w:val="24"/>
-          <w:szCs w:val="24"/>
-        </w:rPr>
-      </w:pPr>
-      <w:r>
-        <w:rPr>
-          <w:rFonts w:ascii="Arial Black" w:hAnsi="Arial Black" w:cs="Arial"/>
+          <w:rFonts w:ascii="Arial" w:hAnsi="Arial" w:cs="Arial"/>
+          <w:sz w:val="24"/>
+          <w:szCs w:val="24"/>
+        </w:rPr>
+      </w:pPr>
+      <w:r>
+        <w:rPr>
+          <w:rFonts w:ascii="Arial" w:hAnsi="Arial" w:cs="Arial"/>
           <w:sz w:val="24"/>
           <w:szCs w:val="24"/>
         </w:rPr>
@@ -102,7 +102,7 @@
       </w:r>
       <w:r>
         <w:rPr>
-          <w:rFonts w:ascii="Arial Black" w:hAnsi="Arial Black" w:cs="Arial"/>
+          <w:rFonts w:ascii="Arial" w:hAnsi="Arial" w:cs="Arial"/>
           <w:i/>
           <w:iCs/>
           <w:sz w:val="24"/>
@@ -112,7 +112,7 @@
       </w:r>
       <w:r>
         <w:rPr>
-          <w:rFonts w:ascii="Arial Black" w:hAnsi="Arial Black" w:cs="Arial"/>
+          <w:rFonts w:ascii="Arial" w:hAnsi="Arial" w:cs="Arial"/>
           <w:sz w:val="24"/>
           <w:szCs w:val="24"/>
         </w:rPr>
@@ -126,12 +126,16 @@
         <w:adjustRightInd w:val="0"/>
         <w:spacing w:after="0" w:line="240" w:lineRule="auto"/>
         <w:rPr>
-          <w:rFonts w:ascii="Arial Black" w:hAnsi="Arial Black"/>
-        </w:rPr>
-      </w:pPr>
-      <w:r>
-        <w:rPr>
-          <w:rFonts w:ascii="Arial Black" w:hAnsi="Arial Black"/>
+          <w:rFonts w:ascii="Arial" w:hAnsi="Arial" w:cs="Arial"/>
+          <w:sz w:val="24"/>
+          <w:szCs w:val="24"/>
+        </w:rPr>
+      </w:pPr>
+      <w:r>
+        <w:rPr>
+          <w:rFonts w:ascii="Arial" w:hAnsi="Arial" w:cs="Arial"/>
+          <w:sz w:val="24"/>
+          <w:szCs w:val="24"/>
         </w:rPr>
         <w:t>Es un intermediario entre el usuario de una computadora y su hardware. ● Proporciona un entorno en el cual los usuarios puedan ejecutar programas de una manera práctica y eficiente.</w:t>
       </w:r>
@@ -143,12 +147,16 @@
         <w:adjustRightInd w:val="0"/>
         <w:spacing w:after="0" w:line="240" w:lineRule="auto"/>
         <w:rPr>
-          <w:rFonts w:ascii="Arial Black" w:hAnsi="Arial Black"/>
-        </w:rPr>
-      </w:pPr>
-      <w:r>
-        <w:rPr>
-          <w:rFonts w:ascii="Arial Black" w:hAnsi="Arial Black"/>
+          <w:rFonts w:ascii="Arial" w:hAnsi="Arial" w:cs="Arial"/>
+          <w:sz w:val="24"/>
+          <w:szCs w:val="24"/>
+        </w:rPr>
+      </w:pPr>
+      <w:r>
+        <w:rPr>
+          <w:rFonts w:ascii="Arial" w:hAnsi="Arial" w:cs="Arial"/>
+          <w:sz w:val="24"/>
+          <w:szCs w:val="24"/>
         </w:rPr>
         <w:t xml:space="preserve"> ● Es software que administra el hardware de una computadora. </w:t>
       </w:r>
@@ -160,7 +168,28 @@
         <w:adjustRightInd w:val="0"/>
         <w:spacing w:after="0" w:line="240" w:lineRule="auto"/>
         <w:rPr>
-          <w:rFonts w:ascii="Arial Black" w:hAnsi="Arial Black" w:cstheme="minorHAnsi"/>
+          <w:rFonts w:ascii="Arial" w:hAnsi="Arial" w:cs="Arial"/>
+          <w:sz w:val="24"/>
+          <w:szCs w:val="24"/>
+        </w:rPr>
+      </w:pPr>
+      <w:r>
+        <w:rPr>
+          <w:rFonts w:ascii="Arial" w:hAnsi="Arial" w:cs="Arial"/>
+          <w:sz w:val="24"/>
+          <w:szCs w:val="24"/>
+        </w:rPr>
+        <w:t>● Provee las bases para los programas de aplicación.</w:t>
+      </w:r>
+    </w:p>
+    <w:p>
+      <w:pPr>
+        <w:autoSpaceDE w:val="0"/>
+        <w:autoSpaceDN w:val="0"/>
+        <w:adjustRightInd w:val="0"/>
+        <w:spacing w:after="0" w:line="240" w:lineRule="auto"/>
+        <w:rPr>
+          <w:rFonts w:ascii="Arial" w:hAnsi="Arial" w:cs="Arial"/>
           <w:b/>
           <w:bCs/>
           <w:sz w:val="24"/>
@@ -169,9 +198,47 @@
       </w:pPr>
       <w:r>
         <w:rPr>
-          <w:rFonts w:ascii="Arial Black" w:hAnsi="Arial Black"/>
-        </w:rPr>
-        <w:t>● Provee las bases para los programas de aplicación.</w:t>
+          <w:rFonts w:ascii="Arial" w:hAnsi="Arial" w:cs="Arial"/>
+          <w:sz w:val="24"/>
+          <w:szCs w:val="24"/>
+        </w:rPr>
+        <w:t>Otra definición común es: un sistema operativo es aquel programa que se ejecuta en todo momento en la computadora (</w:t>
+      </w:r>
+      <w:proofErr w:type="spellStart"/>
+      <w:r>
+        <w:rPr>
+          <w:rFonts w:ascii="Arial" w:hAnsi="Arial" w:cs="Arial"/>
+          <w:sz w:val="24"/>
+          <w:szCs w:val="24"/>
+        </w:rPr>
+        <w:t>kernel</w:t>
+      </w:r>
+      <w:proofErr w:type="spellEnd"/>
+      <w:r>
+        <w:rPr>
+          <w:rFonts w:ascii="Arial" w:hAnsi="Arial" w:cs="Arial"/>
+          <w:sz w:val="24"/>
+          <w:szCs w:val="24"/>
+        </w:rPr>
+        <w:t xml:space="preserve">). Todo lo demás son: ○ Programas del sistema (viene con el sistema operativo, pero no es parte del </w:t>
+      </w:r>
+      <w:proofErr w:type="spellStart"/>
+      <w:r>
+        <w:rPr>
+          <w:rFonts w:ascii="Arial" w:hAnsi="Arial" w:cs="Arial"/>
+          <w:sz w:val="24"/>
+          <w:szCs w:val="24"/>
+        </w:rPr>
+        <w:t>kernel</w:t>
+      </w:r>
+      <w:proofErr w:type="spellEnd"/>
+      <w:r>
+        <w:rPr>
+          <w:rFonts w:ascii="Arial" w:hAnsi="Arial" w:cs="Arial"/>
+          <w:sz w:val="24"/>
+          <w:szCs w:val="24"/>
+        </w:rPr>
+        <w:t>), o ○ Programas de aplicación (todos los programas que no están asociados con el sistema operativo).</w:t>
       </w:r>
     </w:p>
     <w:p>
@@ -186,14 +253,14 @@
         <w:adjustRightInd w:val="0"/>
         <w:spacing w:after="0" w:line="240" w:lineRule="auto"/>
         <w:rPr>
-          <w:rFonts w:ascii="Arial Black" w:hAnsi="Arial Black" w:cs="Arial"/>
-          <w:sz w:val="24"/>
-          <w:szCs w:val="24"/>
-        </w:rPr>
-      </w:pPr>
-      <w:r>
-        <w:rPr>
-          <w:rFonts w:ascii="Arial Black" w:hAnsi="Arial Black" w:cs="Arial"/>
+          <w:rFonts w:ascii="Arial" w:hAnsi="Arial" w:cs="Arial"/>
+          <w:sz w:val="24"/>
+          <w:szCs w:val="24"/>
+        </w:rPr>
+      </w:pPr>
+      <w:r>
+        <w:rPr>
+          <w:rFonts w:ascii="Arial" w:hAnsi="Arial" w:cs="Arial"/>
           <w:sz w:val="24"/>
           <w:szCs w:val="24"/>
         </w:rPr>
@@ -207,14 +274,14 @@
         <w:adjustRightInd w:val="0"/>
         <w:spacing w:after="0" w:line="240" w:lineRule="auto"/>
         <w:rPr>
-          <w:rFonts w:ascii="Arial Black" w:hAnsi="Arial Black" w:cs="Arial"/>
-          <w:sz w:val="24"/>
-          <w:szCs w:val="24"/>
-        </w:rPr>
-      </w:pPr>
-      <w:r>
-        <w:rPr>
-          <w:rFonts w:ascii="Arial Black" w:hAnsi="Arial Black" w:cs="Arial"/>
+          <w:rFonts w:ascii="Arial" w:hAnsi="Arial" w:cs="Arial"/>
+          <w:sz w:val="24"/>
+          <w:szCs w:val="24"/>
+        </w:rPr>
+      </w:pPr>
+      <w:r>
+        <w:rPr>
+          <w:rFonts w:ascii="Arial" w:hAnsi="Arial" w:cs="Arial"/>
           <w:sz w:val="24"/>
           <w:szCs w:val="24"/>
         </w:rPr>
@@ -228,14 +295,14 @@
         <w:adjustRightInd w:val="0"/>
         <w:spacing w:after="0" w:line="240" w:lineRule="auto"/>
         <w:rPr>
-          <w:rFonts w:ascii="Arial Black" w:hAnsi="Arial Black" w:cs="Arial"/>
-          <w:sz w:val="24"/>
-          <w:szCs w:val="24"/>
-        </w:rPr>
-      </w:pPr>
-      <w:r>
-        <w:rPr>
-          <w:rFonts w:ascii="Arial Black" w:hAnsi="Arial Black" w:cs="Arial"/>
+          <w:rFonts w:ascii="Arial" w:hAnsi="Arial" w:cs="Arial"/>
+          <w:sz w:val="24"/>
+          <w:szCs w:val="24"/>
+        </w:rPr>
+      </w:pPr>
+      <w:r>
+        <w:rPr>
+          <w:rFonts w:ascii="Arial" w:hAnsi="Arial" w:cs="Arial"/>
           <w:sz w:val="24"/>
           <w:szCs w:val="24"/>
         </w:rPr>
@@ -249,14 +316,14 @@
         <w:adjustRightInd w:val="0"/>
         <w:spacing w:after="0" w:line="240" w:lineRule="auto"/>
         <w:rPr>
-          <w:rFonts w:ascii="Arial Black" w:hAnsi="Arial Black" w:cs="Arial"/>
-          <w:sz w:val="24"/>
-          <w:szCs w:val="24"/>
-        </w:rPr>
-      </w:pPr>
-      <w:r>
-        <w:rPr>
-          <w:rFonts w:ascii="Arial Black" w:hAnsi="Arial Black" w:cs="Arial"/>
+          <w:rFonts w:ascii="Arial" w:hAnsi="Arial" w:cs="Arial"/>
+          <w:sz w:val="24"/>
+          <w:szCs w:val="24"/>
+        </w:rPr>
+      </w:pPr>
+      <w:r>
+        <w:rPr>
+          <w:rFonts w:ascii="Arial" w:hAnsi="Arial" w:cs="Arial"/>
           <w:sz w:val="24"/>
           <w:szCs w:val="24"/>
         </w:rPr>
@@ -270,14 +337,14 @@
         <w:adjustRightInd w:val="0"/>
         <w:spacing w:after="0" w:line="240" w:lineRule="auto"/>
         <w:rPr>
-          <w:rFonts w:ascii="Arial Black" w:hAnsi="Arial Black" w:cs="Arial"/>
-          <w:sz w:val="24"/>
-          <w:szCs w:val="24"/>
-        </w:rPr>
-      </w:pPr>
-      <w:r>
-        <w:rPr>
-          <w:rFonts w:ascii="Arial Black" w:hAnsi="Arial Black" w:cs="Arial"/>
+          <w:rFonts w:ascii="Arial" w:hAnsi="Arial" w:cs="Arial"/>
+          <w:sz w:val="24"/>
+          <w:szCs w:val="24"/>
+        </w:rPr>
+      </w:pPr>
+      <w:r>
+        <w:rPr>
+          <w:rFonts w:ascii="Arial" w:hAnsi="Arial" w:cs="Arial"/>
           <w:sz w:val="24"/>
           <w:szCs w:val="24"/>
         </w:rPr>
@@ -291,63 +358,1530 @@
         <w:adjustRightInd w:val="0"/>
         <w:spacing w:after="0" w:line="240" w:lineRule="auto"/>
         <w:rPr>
-          <w:rFonts w:ascii="Arial Black" w:hAnsi="Arial Black" w:cs="Arial"/>
-          <w:sz w:val="24"/>
-          <w:szCs w:val="24"/>
-        </w:rPr>
-      </w:pPr>
-      <w:r>
-        <w:rPr>
-          <w:rFonts w:ascii="Arial Black" w:hAnsi="Arial Black" w:cs="Arial"/>
-          <w:sz w:val="24"/>
-          <w:szCs w:val="24"/>
-        </w:rPr>
-        <w:t>Uso del hardware de la computadora de</w:t>
-      </w:r>
-      <w:r>
-        <w:rPr>
-          <w:rFonts w:ascii="Arial Black" w:hAnsi="Arial Black" w:cs="Arial"/>
-          <w:sz w:val="24"/>
-          <w:szCs w:val="24"/>
-        </w:rPr>
-        <w:t xml:space="preserve"> </w:t>
-      </w:r>
-      <w:r>
-        <w:rPr>
-          <w:rFonts w:ascii="Arial Black" w:hAnsi="Arial Black" w:cs="Arial"/>
-          <w:sz w:val="24"/>
-          <w:szCs w:val="24"/>
-        </w:rPr>
-        <w:t>manera eficiente.</w:t>
-      </w:r>
-    </w:p>
-    <w:p>
-      <w:pPr>
-        <w:pStyle w:val="Prrafodelista"/>
-        <w:numPr>
-          <w:ilvl w:val="1"/>
-          <w:numId w:val="2"/>
-        </w:numPr>
+          <w:rFonts w:ascii="Arial" w:hAnsi="Arial" w:cs="Arial"/>
+          <w:sz w:val="24"/>
+          <w:szCs w:val="24"/>
+        </w:rPr>
+      </w:pPr>
+      <w:r>
+        <w:rPr>
+          <w:rFonts w:ascii="Arial" w:hAnsi="Arial" w:cs="Arial"/>
+          <w:sz w:val="24"/>
+          <w:szCs w:val="24"/>
+        </w:rPr>
+        <w:t>Uso del hardware de la computadora de manera eficiente.</w:t>
+      </w:r>
+    </w:p>
+    <w:p>
+      <w:pPr>
         <w:autoSpaceDE w:val="0"/>
         <w:autoSpaceDN w:val="0"/>
         <w:adjustRightInd w:val="0"/>
         <w:spacing w:after="0" w:line="240" w:lineRule="auto"/>
         <w:rPr>
-          <w:rFonts w:ascii="Arial Black" w:hAnsi="Arial Black" w:cs="Arial"/>
-          <w:sz w:val="24"/>
-          <w:szCs w:val="24"/>
-        </w:rPr>
-      </w:pPr>
-      <w:r>
-        <w:rPr>
-          <w:rFonts w:ascii="Arial Black" w:hAnsi="Arial Black" w:cs="Arial"/>
-          <w:sz w:val="24"/>
-          <w:szCs w:val="24"/>
-        </w:rPr>
-        <w:t>Deberiamos usar source tree</w:t>
-      </w:r>
+          <w:rFonts w:ascii="Arial" w:hAnsi="Arial" w:cs="Arial"/>
+          <w:color w:val="6C6C6C"/>
+          <w:sz w:val="24"/>
+          <w:szCs w:val="24"/>
+          <w:shd w:val="clear" w:color="auto" w:fill="FFFFFF"/>
+        </w:rPr>
+      </w:pPr>
+      <w:r>
+        <w:rPr>
+          <w:rFonts w:ascii="Arial" w:hAnsi="Arial" w:cs="Arial"/>
+          <w:color w:val="6C6C6C"/>
+          <w:sz w:val="24"/>
+          <w:szCs w:val="24"/>
+          <w:shd w:val="clear" w:color="auto" w:fill="FFFFFF"/>
+        </w:rPr>
+        <w:t>1.3)</w:t>
+      </w:r>
+    </w:p>
+    <w:p>
+      <w:pPr>
+        <w:autoSpaceDE w:val="0"/>
+        <w:autoSpaceDN w:val="0"/>
+        <w:adjustRightInd w:val="0"/>
+        <w:spacing w:after="0" w:line="240" w:lineRule="auto"/>
+        <w:rPr>
+          <w:rFonts w:ascii="Arial" w:hAnsi="Arial" w:cs="Arial"/>
+          <w:sz w:val="24"/>
+          <w:szCs w:val="24"/>
+        </w:rPr>
+      </w:pPr>
+      <w:r>
+        <w:rPr>
+          <w:rFonts w:ascii="Arial" w:hAnsi="Arial" w:cs="Arial"/>
+          <w:color w:val="6C6C6C"/>
+          <w:sz w:val="24"/>
+          <w:szCs w:val="24"/>
+          <w:shd w:val="clear" w:color="auto" w:fill="FFFFFF"/>
+        </w:rPr>
+        <w:t>La internet de las cosas (</w:t>
+      </w:r>
+      <w:proofErr w:type="spellStart"/>
+      <w:r>
+        <w:rPr>
+          <w:rFonts w:ascii="Arial" w:hAnsi="Arial" w:cs="Arial"/>
+          <w:color w:val="6C6C6C"/>
+          <w:sz w:val="24"/>
+          <w:szCs w:val="24"/>
+          <w:shd w:val="clear" w:color="auto" w:fill="FFFFFF"/>
+        </w:rPr>
+        <w:t>IoT</w:t>
+      </w:r>
+      <w:proofErr w:type="spellEnd"/>
+      <w:r>
+        <w:rPr>
+          <w:rFonts w:ascii="Arial" w:hAnsi="Arial" w:cs="Arial"/>
+          <w:color w:val="6C6C6C"/>
+          <w:sz w:val="24"/>
+          <w:szCs w:val="24"/>
+          <w:shd w:val="clear" w:color="auto" w:fill="FFFFFF"/>
+        </w:rPr>
+        <w:t>, por sus siglas en inglés) es un sistema de dispositivos de computación interrelacionados, máquinas mecánicas y digitales, objetos, animales o personas que tienen identificadores únicos </w:t>
+      </w:r>
+      <w:hyperlink r:id="rId5" w:history="1">
+        <w:r>
+          <w:rPr>
+            <w:rStyle w:val="Hipervnculo"/>
+            <w:rFonts w:ascii="Arial" w:hAnsi="Arial" w:cs="Arial"/>
+            <w:color w:val="00B3AC"/>
+            <w:sz w:val="24"/>
+            <w:szCs w:val="24"/>
+            <w:shd w:val="clear" w:color="auto" w:fill="FFFFFF"/>
+          </w:rPr>
+          <w:t>y la capacidad de transferir datos a través de una red</w:t>
+        </w:r>
+      </w:hyperlink>
+      <w:r>
+        <w:rPr>
+          <w:rFonts w:ascii="Arial" w:hAnsi="Arial" w:cs="Arial"/>
+          <w:color w:val="6C6C6C"/>
+          <w:sz w:val="24"/>
+          <w:szCs w:val="24"/>
+          <w:shd w:val="clear" w:color="auto" w:fill="FFFFFF"/>
+        </w:rPr>
+        <w:t>, sin requerir de interacciones humano a humano o humano a computadora.</w:t>
+      </w:r>
+    </w:p>
+    <w:p>
+      <w:pPr>
+        <w:autoSpaceDE w:val="0"/>
+        <w:autoSpaceDN w:val="0"/>
+        <w:adjustRightInd w:val="0"/>
+        <w:spacing w:after="0" w:line="240" w:lineRule="auto"/>
+        <w:rPr>
+          <w:rFonts w:ascii="Arial" w:hAnsi="Arial" w:cs="Arial"/>
+          <w:sz w:val="24"/>
+          <w:szCs w:val="24"/>
+        </w:rPr>
+      </w:pPr>
+      <w:proofErr w:type="gramStart"/>
+      <w:r>
+        <w:rPr>
+          <w:rFonts w:ascii="Arial" w:hAnsi="Arial" w:cs="Arial"/>
+          <w:sz w:val="24"/>
+          <w:szCs w:val="24"/>
+        </w:rPr>
+        <w:t>1.4)</w:t>
+      </w:r>
+      <w:r>
+        <w:rPr>
+          <w:rFonts w:ascii="Arial" w:hAnsi="Arial" w:cs="Arial"/>
+          <w:sz w:val="24"/>
+          <w:szCs w:val="24"/>
+        </w:rPr>
+        <w:t>Es</w:t>
+      </w:r>
+      <w:proofErr w:type="gramEnd"/>
+      <w:r>
+        <w:rPr>
+          <w:rFonts w:ascii="Arial" w:hAnsi="Arial" w:cs="Arial"/>
+          <w:sz w:val="24"/>
+          <w:szCs w:val="24"/>
+        </w:rPr>
+        <w:t xml:space="preserve"> necesario en el caso de que el sistema operativo tenga soporte periódicamente, sino se puede volver lento.</w:t>
+      </w:r>
+    </w:p>
+    <w:p>
+      <w:pPr>
+        <w:autoSpaceDE w:val="0"/>
+        <w:autoSpaceDN w:val="0"/>
+        <w:adjustRightInd w:val="0"/>
+        <w:spacing w:after="0" w:line="240" w:lineRule="auto"/>
+        <w:rPr>
+          <w:rFonts w:ascii="Arial" w:hAnsi="Arial" w:cs="Arial"/>
+          <w:sz w:val="24"/>
+          <w:szCs w:val="24"/>
+        </w:rPr>
+      </w:pPr>
+      <w:r>
+        <w:rPr>
+          <w:rFonts w:ascii="Arial" w:hAnsi="Arial" w:cs="Arial"/>
+          <w:sz w:val="24"/>
+          <w:szCs w:val="24"/>
+        </w:rPr>
+        <w:t xml:space="preserve">1.5) </w:t>
+      </w:r>
+      <w:proofErr w:type="spellStart"/>
+      <w:r>
+        <w:rPr>
+          <w:rFonts w:ascii="Arial" w:hAnsi="Arial" w:cs="Arial"/>
+          <w:sz w:val="24"/>
+          <w:szCs w:val="24"/>
+        </w:rPr>
+        <w:t>Nose</w:t>
+      </w:r>
+      <w:proofErr w:type="spellEnd"/>
+      <w:r>
+        <w:rPr>
+          <w:rFonts w:ascii="Arial" w:hAnsi="Arial" w:cs="Arial"/>
+          <w:sz w:val="24"/>
+          <w:szCs w:val="24"/>
+        </w:rPr>
+        <w:t xml:space="preserve"> si nombraron algo en clase, pero </w:t>
+      </w:r>
+      <w:proofErr w:type="gramStart"/>
+      <w:r>
+        <w:rPr>
+          <w:rFonts w:ascii="Arial" w:hAnsi="Arial" w:cs="Arial"/>
+          <w:sz w:val="24"/>
+          <w:szCs w:val="24"/>
+        </w:rPr>
+        <w:t>bueno..</w:t>
+      </w:r>
+      <w:proofErr w:type="gramEnd"/>
+      <w:r>
+        <w:rPr>
+          <w:rFonts w:ascii="Arial" w:hAnsi="Arial" w:cs="Arial"/>
+          <w:sz w:val="24"/>
+          <w:szCs w:val="24"/>
+        </w:rPr>
+        <w:t xml:space="preserve"> estaría bueno preguntarlo…</w:t>
+      </w:r>
+    </w:p>
+    <w:p>
+      <w:pPr>
+        <w:autoSpaceDE w:val="0"/>
+        <w:autoSpaceDN w:val="0"/>
+        <w:adjustRightInd w:val="0"/>
+        <w:spacing w:after="0" w:line="240" w:lineRule="auto"/>
+        <w:rPr>
+          <w:rFonts w:ascii="Arial" w:hAnsi="Arial" w:cs="Arial"/>
+          <w:sz w:val="24"/>
+          <w:szCs w:val="24"/>
+        </w:rPr>
+      </w:pPr>
+      <w:r>
+        <w:rPr>
+          <w:rFonts w:ascii="Arial" w:hAnsi="Arial" w:cs="Arial"/>
+          <w:sz w:val="24"/>
+          <w:szCs w:val="24"/>
+        </w:rPr>
+        <w:t>1.6)</w:t>
+      </w:r>
+    </w:p>
+    <w:p>
+      <w:pPr>
+        <w:autoSpaceDE w:val="0"/>
+        <w:autoSpaceDN w:val="0"/>
+        <w:adjustRightInd w:val="0"/>
+        <w:spacing w:after="0" w:line="240" w:lineRule="auto"/>
+        <w:rPr>
+          <w:rFonts w:ascii="Arial" w:hAnsi="Arial" w:cs="Arial"/>
+          <w:color w:val="222222"/>
+          <w:sz w:val="24"/>
+          <w:szCs w:val="24"/>
+          <w:shd w:val="clear" w:color="auto" w:fill="FFFFFF"/>
+        </w:rPr>
+      </w:pPr>
+      <w:proofErr w:type="spellStart"/>
+      <w:r>
+        <w:rPr>
+          <w:rFonts w:ascii="Arial" w:hAnsi="Arial" w:cs="Arial"/>
+          <w:b/>
+          <w:bCs/>
+          <w:color w:val="000000"/>
+          <w:sz w:val="24"/>
+          <w:szCs w:val="24"/>
+          <w:u w:val="single"/>
+          <w:shd w:val="clear" w:color="auto" w:fill="FFFFFF"/>
+        </w:rPr>
+        <w:t>Batch</w:t>
+      </w:r>
+      <w:proofErr w:type="spellEnd"/>
+      <w:r>
+        <w:rPr>
+          <w:rFonts w:ascii="Arial" w:hAnsi="Arial" w:cs="Arial"/>
+          <w:b/>
+          <w:bCs/>
+          <w:color w:val="000000"/>
+          <w:sz w:val="24"/>
+          <w:szCs w:val="24"/>
+          <w:u w:val="single"/>
+          <w:shd w:val="clear" w:color="auto" w:fill="FFFFFF"/>
+        </w:rPr>
+        <w:t>(lote)</w:t>
+      </w:r>
+      <w:r>
+        <w:rPr>
+          <w:rFonts w:ascii="Arial" w:hAnsi="Arial" w:cs="Arial"/>
+          <w:b/>
+          <w:bCs/>
+          <w:color w:val="000000"/>
+          <w:sz w:val="24"/>
+          <w:szCs w:val="24"/>
+          <w:shd w:val="clear" w:color="auto" w:fill="FFFFFF"/>
+        </w:rPr>
+        <w:t>:</w:t>
+      </w:r>
+      <w:r>
+        <w:rPr>
+          <w:rFonts w:ascii="Arial" w:hAnsi="Arial" w:cs="Arial"/>
+          <w:color w:val="000000"/>
+          <w:sz w:val="24"/>
+          <w:szCs w:val="24"/>
+          <w:shd w:val="clear" w:color="auto" w:fill="FFFFFF"/>
+        </w:rPr>
+        <w:t xml:space="preserve"> Comando que se utiliza para poner en cola tareas para posterior ejecución.</w:t>
+      </w:r>
+      <w:r>
+        <w:rPr>
+          <w:rFonts w:ascii="Arial" w:hAnsi="Arial" w:cs="Arial"/>
+          <w:color w:val="222222"/>
+          <w:sz w:val="24"/>
+          <w:szCs w:val="24"/>
+          <w:shd w:val="clear" w:color="auto" w:fill="FFFFFF"/>
+        </w:rPr>
+        <w:t xml:space="preserve"> </w:t>
+      </w:r>
+    </w:p>
+    <w:p>
+      <w:pPr>
+        <w:autoSpaceDE w:val="0"/>
+        <w:autoSpaceDN w:val="0"/>
+        <w:adjustRightInd w:val="0"/>
+        <w:spacing w:after="0" w:line="240" w:lineRule="auto"/>
+        <w:rPr>
+          <w:rFonts w:ascii="Arial" w:hAnsi="Arial" w:cs="Arial"/>
+          <w:color w:val="222222"/>
+          <w:sz w:val="24"/>
+          <w:szCs w:val="24"/>
+          <w:shd w:val="clear" w:color="auto" w:fill="FFFFFF"/>
+        </w:rPr>
+      </w:pPr>
+      <w:r>
+        <w:rPr>
+          <w:rFonts w:ascii="Arial" w:hAnsi="Arial" w:cs="Arial"/>
+          <w:color w:val="222222"/>
+          <w:sz w:val="24"/>
+          <w:szCs w:val="24"/>
+          <w:shd w:val="clear" w:color="auto" w:fill="FFFFFF"/>
+        </w:rPr>
+        <w:t>Se conoce como </w:t>
+      </w:r>
+      <w:r>
+        <w:rPr>
+          <w:rFonts w:ascii="Arial" w:hAnsi="Arial" w:cs="Arial"/>
+          <w:b/>
+          <w:bCs/>
+          <w:color w:val="222222"/>
+          <w:sz w:val="24"/>
+          <w:szCs w:val="24"/>
+          <w:shd w:val="clear" w:color="auto" w:fill="FFFFFF"/>
+        </w:rPr>
+        <w:t>sistema por lotes</w:t>
+      </w:r>
+      <w:r>
+        <w:rPr>
+          <w:rFonts w:ascii="Arial" w:hAnsi="Arial" w:cs="Arial"/>
+          <w:color w:val="222222"/>
+          <w:sz w:val="24"/>
+          <w:szCs w:val="24"/>
+          <w:shd w:val="clear" w:color="auto" w:fill="FFFFFF"/>
+        </w:rPr>
+        <w:t> (en inglés </w:t>
+      </w:r>
+      <w:proofErr w:type="spellStart"/>
+      <w:r>
+        <w:rPr>
+          <w:rFonts w:ascii="Arial" w:hAnsi="Arial" w:cs="Arial"/>
+          <w:b/>
+          <w:bCs/>
+          <w:color w:val="222222"/>
+          <w:sz w:val="24"/>
+          <w:szCs w:val="24"/>
+          <w:shd w:val="clear" w:color="auto" w:fill="FFFFFF"/>
+        </w:rPr>
+        <w:t>batch</w:t>
+      </w:r>
+      <w:proofErr w:type="spellEnd"/>
+      <w:r>
+        <w:rPr>
+          <w:rFonts w:ascii="Arial" w:hAnsi="Arial" w:cs="Arial"/>
+          <w:b/>
+          <w:bCs/>
+          <w:color w:val="222222"/>
+          <w:sz w:val="24"/>
+          <w:szCs w:val="24"/>
+          <w:shd w:val="clear" w:color="auto" w:fill="FFFFFF"/>
+        </w:rPr>
+        <w:t xml:space="preserve"> </w:t>
+      </w:r>
+      <w:proofErr w:type="spellStart"/>
+      <w:r>
+        <w:rPr>
+          <w:rFonts w:ascii="Arial" w:hAnsi="Arial" w:cs="Arial"/>
+          <w:b/>
+          <w:bCs/>
+          <w:color w:val="222222"/>
+          <w:sz w:val="24"/>
+          <w:szCs w:val="24"/>
+          <w:shd w:val="clear" w:color="auto" w:fill="FFFFFF"/>
+        </w:rPr>
+        <w:t>processing</w:t>
+      </w:r>
+      <w:proofErr w:type="spellEnd"/>
+      <w:r>
+        <w:rPr>
+          <w:rFonts w:ascii="Arial" w:hAnsi="Arial" w:cs="Arial"/>
+          <w:color w:val="222222"/>
+          <w:sz w:val="24"/>
+          <w:szCs w:val="24"/>
+          <w:shd w:val="clear" w:color="auto" w:fill="FFFFFF"/>
+        </w:rPr>
+        <w:t>), o modo </w:t>
+      </w:r>
+      <w:proofErr w:type="spellStart"/>
+      <w:r>
+        <w:rPr>
+          <w:rFonts w:ascii="Arial" w:hAnsi="Arial" w:cs="Arial"/>
+          <w:i/>
+          <w:iCs/>
+          <w:color w:val="222222"/>
+          <w:sz w:val="24"/>
+          <w:szCs w:val="24"/>
+          <w:shd w:val="clear" w:color="auto" w:fill="FFFFFF"/>
+        </w:rPr>
+        <w:t>batch</w:t>
+      </w:r>
+      <w:proofErr w:type="spellEnd"/>
+      <w:r>
+        <w:rPr>
+          <w:rFonts w:ascii="Arial" w:hAnsi="Arial" w:cs="Arial"/>
+          <w:color w:val="222222"/>
+          <w:sz w:val="24"/>
+          <w:szCs w:val="24"/>
+          <w:shd w:val="clear" w:color="auto" w:fill="FFFFFF"/>
+        </w:rPr>
+        <w:t>, a la ejecución de un programa sin el control o supervisión directa del usuario (que se denomina </w:t>
+      </w:r>
+      <w:hyperlink r:id="rId6" w:tooltip="Procesamiento interactivo" w:history="1">
+        <w:r>
+          <w:rPr>
+            <w:rStyle w:val="Hipervnculo"/>
+            <w:rFonts w:ascii="Arial" w:hAnsi="Arial" w:cs="Arial"/>
+            <w:color w:val="0B0080"/>
+            <w:sz w:val="24"/>
+            <w:szCs w:val="24"/>
+            <w:u w:val="none"/>
+            <w:shd w:val="clear" w:color="auto" w:fill="FFFFFF"/>
+          </w:rPr>
+          <w:t>procesamiento interactivo</w:t>
+        </w:r>
+      </w:hyperlink>
+      <w:r>
+        <w:rPr>
+          <w:rFonts w:ascii="Arial" w:hAnsi="Arial" w:cs="Arial"/>
+          <w:color w:val="222222"/>
+          <w:sz w:val="24"/>
+          <w:szCs w:val="24"/>
+          <w:shd w:val="clear" w:color="auto" w:fill="FFFFFF"/>
+        </w:rPr>
+        <w:t>). Este tipo de programas se caracterizan porque su ejecución no precisa ningún tipo de interacción con el usuario.</w:t>
+      </w:r>
+    </w:p>
+    <w:p>
+      <w:pPr>
+        <w:autoSpaceDE w:val="0"/>
+        <w:autoSpaceDN w:val="0"/>
+        <w:adjustRightInd w:val="0"/>
+        <w:spacing w:after="0" w:line="240" w:lineRule="auto"/>
+        <w:rPr>
+          <w:rFonts w:ascii="Arial" w:hAnsi="Arial" w:cs="Arial"/>
+          <w:color w:val="000000"/>
+          <w:sz w:val="24"/>
+          <w:szCs w:val="24"/>
+          <w:shd w:val="clear" w:color="auto" w:fill="FFFFFF"/>
+        </w:rPr>
+      </w:pPr>
+      <w:r>
+        <w:rPr>
+          <w:rFonts w:ascii="Arial" w:hAnsi="Arial" w:cs="Arial"/>
+          <w:b/>
+          <w:bCs/>
+          <w:color w:val="000000"/>
+          <w:sz w:val="24"/>
+          <w:szCs w:val="24"/>
+          <w:shd w:val="clear" w:color="auto" w:fill="FFFFFF"/>
+        </w:rPr>
+        <w:t> I</w:t>
+      </w:r>
+      <w:r>
+        <w:rPr>
+          <w:rFonts w:ascii="Arial" w:hAnsi="Arial" w:cs="Arial"/>
+          <w:b/>
+          <w:bCs/>
+          <w:color w:val="000000"/>
+          <w:sz w:val="24"/>
+          <w:szCs w:val="24"/>
+          <w:u w:val="single"/>
+          <w:shd w:val="clear" w:color="auto" w:fill="FFFFFF"/>
+        </w:rPr>
+        <w:t>nteractivo</w:t>
+      </w:r>
+      <w:r>
+        <w:rPr>
+          <w:rFonts w:ascii="Arial" w:hAnsi="Arial" w:cs="Arial"/>
+          <w:color w:val="000000"/>
+          <w:sz w:val="24"/>
+          <w:szCs w:val="24"/>
+          <w:shd w:val="clear" w:color="auto" w:fill="FFFFFF"/>
+        </w:rPr>
+        <w:t>: Responde casi inmediatamente a los estímulos proporcionados por el usuario.</w:t>
+      </w:r>
+    </w:p>
+    <w:p>
+      <w:pPr>
+        <w:pStyle w:val="NormalWeb"/>
+        <w:shd w:val="clear" w:color="auto" w:fill="FFFFFF"/>
+        <w:spacing w:before="0" w:after="0"/>
+        <w:rPr>
+          <w:rFonts w:ascii="Arial" w:hAnsi="Arial" w:cs="Arial"/>
+          <w:color w:val="616161"/>
+        </w:rPr>
+      </w:pPr>
+      <w:r>
+        <w:rPr>
+          <w:rFonts w:ascii="Arial" w:hAnsi="Arial" w:cs="Arial"/>
+          <w:color w:val="000000"/>
+          <w:u w:val="single"/>
+        </w:rPr>
+        <w:t>Tiempo compartido</w:t>
+      </w:r>
+      <w:r>
+        <w:rPr>
+          <w:rFonts w:ascii="Arial" w:hAnsi="Arial" w:cs="Arial"/>
+          <w:color w:val="000000"/>
+        </w:rPr>
+        <w:t>: Uso del sistema por dos o más personas al mismo tiempo</w:t>
+      </w:r>
+    </w:p>
+    <w:p>
+      <w:pPr>
+        <w:pStyle w:val="NormalWeb"/>
+        <w:shd w:val="clear" w:color="auto" w:fill="FFFFFF"/>
+        <w:spacing w:before="0" w:after="0"/>
+        <w:rPr>
+          <w:rFonts w:ascii="Arial" w:hAnsi="Arial" w:cs="Arial"/>
+          <w:color w:val="616161"/>
+        </w:rPr>
+      </w:pPr>
+      <w:r>
+        <w:rPr>
+          <w:rFonts w:ascii="Arial" w:hAnsi="Arial" w:cs="Arial"/>
+          <w:color w:val="000000"/>
+          <w:u w:val="single"/>
+        </w:rPr>
+        <w:t>Tiempo real</w:t>
+      </w:r>
+      <w:r>
+        <w:rPr>
+          <w:rFonts w:ascii="Arial" w:hAnsi="Arial" w:cs="Arial"/>
+          <w:color w:val="000000"/>
+        </w:rPr>
+        <w:t>: Procesa las instrucciones recibidas al instante para poder mostrar un resultado.</w:t>
+      </w:r>
+    </w:p>
+    <w:p>
+      <w:pPr>
+        <w:pStyle w:val="NormalWeb"/>
+        <w:shd w:val="clear" w:color="auto" w:fill="FFFFFF"/>
+        <w:spacing w:before="0" w:after="0"/>
+        <w:rPr>
+          <w:rFonts w:ascii="Arial" w:hAnsi="Arial" w:cs="Arial"/>
+          <w:b/>
+          <w:bCs/>
+          <w:color w:val="000000"/>
+        </w:rPr>
+      </w:pPr>
+      <w:r>
+        <w:rPr>
+          <w:rFonts w:ascii="Arial" w:hAnsi="Arial" w:cs="Arial"/>
+          <w:b/>
+          <w:bCs/>
+          <w:color w:val="000000"/>
+        </w:rPr>
+        <w:lastRenderedPageBreak/>
+        <w:t>Red(</w:t>
+      </w:r>
+      <w:proofErr w:type="spellStart"/>
+      <w:r>
+        <w:rPr>
+          <w:rFonts w:ascii="Arial" w:hAnsi="Arial" w:cs="Arial"/>
+          <w:b/>
+          <w:bCs/>
+          <w:color w:val="000000"/>
+        </w:rPr>
+        <w:t>network</w:t>
+      </w:r>
+      <w:proofErr w:type="spellEnd"/>
+      <w:r>
+        <w:rPr>
+          <w:rFonts w:ascii="Arial" w:hAnsi="Arial" w:cs="Arial"/>
+          <w:b/>
+          <w:bCs/>
+          <w:color w:val="000000"/>
+        </w:rPr>
+        <w:t>):</w:t>
+      </w:r>
+      <w:r>
+        <w:rPr>
+          <w:rFonts w:ascii="Arial" w:hAnsi="Arial" w:cs="Arial"/>
+          <w:color w:val="222222"/>
+          <w:shd w:val="clear" w:color="auto" w:fill="FFFFFF"/>
+        </w:rPr>
+        <w:t xml:space="preserve"> </w:t>
+      </w:r>
+      <w:r>
+        <w:rPr>
+          <w:rFonts w:ascii="Arial" w:hAnsi="Arial" w:cs="Arial"/>
+          <w:color w:val="222222"/>
+          <w:shd w:val="clear" w:color="auto" w:fill="FFFFFF"/>
+        </w:rPr>
+        <w:t> </w:t>
+      </w:r>
+      <w:r>
+        <w:rPr>
+          <w:rFonts w:ascii="Arial" w:hAnsi="Arial" w:cs="Arial"/>
+          <w:color w:val="222222"/>
+          <w:shd w:val="clear" w:color="auto" w:fill="FFFFFF"/>
+        </w:rPr>
+        <w:t>P</w:t>
+      </w:r>
+      <w:r>
+        <w:rPr>
+          <w:rFonts w:ascii="Arial" w:hAnsi="Arial" w:cs="Arial"/>
+          <w:color w:val="222222"/>
+          <w:shd w:val="clear" w:color="auto" w:fill="FFFFFF"/>
+        </w:rPr>
+        <w:t>ermite la interconexión de ordenadores para tener el poder de acceder a los </w:t>
+      </w:r>
+      <w:hyperlink r:id="rId7" w:tooltip="Servicio de red" w:history="1">
+        <w:r>
+          <w:rPr>
+            <w:rStyle w:val="Hipervnculo"/>
+            <w:rFonts w:ascii="Arial" w:hAnsi="Arial" w:cs="Arial"/>
+            <w:color w:val="0B0080"/>
+            <w:u w:val="none"/>
+            <w:shd w:val="clear" w:color="auto" w:fill="FFFFFF"/>
+          </w:rPr>
+          <w:t>servicios</w:t>
+        </w:r>
+      </w:hyperlink>
+      <w:r>
+        <w:rPr>
+          <w:rFonts w:ascii="Arial" w:hAnsi="Arial" w:cs="Arial"/>
+          <w:color w:val="222222"/>
+          <w:shd w:val="clear" w:color="auto" w:fill="FFFFFF"/>
+        </w:rPr>
+        <w:t> y </w:t>
+      </w:r>
+      <w:hyperlink r:id="rId8" w:tooltip="Compartición de archivos" w:history="1">
+        <w:r>
+          <w:rPr>
+            <w:rStyle w:val="Hipervnculo"/>
+            <w:rFonts w:ascii="Arial" w:hAnsi="Arial" w:cs="Arial"/>
+            <w:color w:val="0B0080"/>
+            <w:u w:val="none"/>
+            <w:shd w:val="clear" w:color="auto" w:fill="FFFFFF"/>
+          </w:rPr>
+          <w:t>recursos</w:t>
+        </w:r>
+      </w:hyperlink>
+      <w:r>
+        <w:rPr>
+          <w:rFonts w:ascii="Arial" w:hAnsi="Arial" w:cs="Arial"/>
+          <w:color w:val="222222"/>
+          <w:shd w:val="clear" w:color="auto" w:fill="FFFFFF"/>
+        </w:rPr>
+        <w:t>, </w:t>
+      </w:r>
+      <w:r>
+        <w:rPr>
+          <w:rFonts w:ascii="Arial" w:hAnsi="Arial" w:cs="Arial"/>
+          <w:i/>
+          <w:iCs/>
+          <w:color w:val="222222"/>
+          <w:shd w:val="clear" w:color="auto" w:fill="FFFFFF"/>
+        </w:rPr>
+        <w:t>hardware</w:t>
+      </w:r>
+      <w:r>
+        <w:rPr>
+          <w:rFonts w:ascii="Arial" w:hAnsi="Arial" w:cs="Arial"/>
+          <w:color w:val="222222"/>
+          <w:shd w:val="clear" w:color="auto" w:fill="FFFFFF"/>
+        </w:rPr>
+        <w:t> y </w:t>
+      </w:r>
+      <w:r>
+        <w:rPr>
+          <w:rFonts w:ascii="Arial" w:hAnsi="Arial" w:cs="Arial"/>
+          <w:i/>
+          <w:iCs/>
+          <w:color w:val="222222"/>
+          <w:shd w:val="clear" w:color="auto" w:fill="FFFFFF"/>
+        </w:rPr>
+        <w:t>software</w:t>
+      </w:r>
+      <w:r>
+        <w:rPr>
+          <w:rFonts w:ascii="Arial" w:hAnsi="Arial" w:cs="Arial"/>
+          <w:color w:val="222222"/>
+          <w:shd w:val="clear" w:color="auto" w:fill="FFFFFF"/>
+        </w:rPr>
+        <w:t>, creando </w:t>
+      </w:r>
+      <w:hyperlink r:id="rId9" w:tooltip="Red de computadoras" w:history="1">
+        <w:r>
+          <w:rPr>
+            <w:rStyle w:val="Hipervnculo"/>
+            <w:rFonts w:ascii="Arial" w:hAnsi="Arial" w:cs="Arial"/>
+            <w:color w:val="0B0080"/>
+            <w:u w:val="none"/>
+            <w:shd w:val="clear" w:color="auto" w:fill="FFFFFF"/>
+          </w:rPr>
+          <w:t>redes de computadoras</w:t>
+        </w:r>
+      </w:hyperlink>
+      <w:r>
+        <w:rPr>
+          <w:rFonts w:ascii="Arial" w:hAnsi="Arial" w:cs="Arial"/>
+          <w:color w:val="222222"/>
+          <w:shd w:val="clear" w:color="auto" w:fill="FFFFFF"/>
+        </w:rPr>
+        <w:t>. Al igual que un equipo no puede trabajar sin un sistema operativo, una red de equipos no puede funcionar sin un sistema operativo de red. Consiste en un </w:t>
+      </w:r>
+      <w:r>
+        <w:rPr>
+          <w:rFonts w:ascii="Arial" w:hAnsi="Arial" w:cs="Arial"/>
+          <w:i/>
+          <w:iCs/>
+          <w:color w:val="222222"/>
+          <w:shd w:val="clear" w:color="auto" w:fill="FFFFFF"/>
+        </w:rPr>
+        <w:t>software</w:t>
+      </w:r>
+      <w:r>
+        <w:rPr>
+          <w:rFonts w:ascii="Arial" w:hAnsi="Arial" w:cs="Arial"/>
+          <w:color w:val="222222"/>
+          <w:shd w:val="clear" w:color="auto" w:fill="FFFFFF"/>
+        </w:rPr>
+        <w:t> que posibilita la comunicación de un </w:t>
+      </w:r>
+      <w:hyperlink r:id="rId10" w:tooltip="Sistema informático" w:history="1">
+        <w:r>
+          <w:rPr>
+            <w:rStyle w:val="Hipervnculo"/>
+            <w:rFonts w:ascii="Arial" w:hAnsi="Arial" w:cs="Arial"/>
+            <w:color w:val="0B0080"/>
+            <w:u w:val="none"/>
+            <w:shd w:val="clear" w:color="auto" w:fill="FFFFFF"/>
+          </w:rPr>
+          <w:t>sistema informático</w:t>
+        </w:r>
+      </w:hyperlink>
+      <w:r>
+        <w:rPr>
+          <w:rFonts w:ascii="Arial" w:hAnsi="Arial" w:cs="Arial"/>
+          <w:color w:val="222222"/>
+          <w:shd w:val="clear" w:color="auto" w:fill="FFFFFF"/>
+        </w:rPr>
+        <w:t> con otros equipos en el ámbito de una </w:t>
+      </w:r>
+      <w:hyperlink r:id="rId11" w:tooltip="Red informática" w:history="1">
+        <w:r>
+          <w:rPr>
+            <w:rStyle w:val="Hipervnculo"/>
+            <w:rFonts w:ascii="Arial" w:hAnsi="Arial" w:cs="Arial"/>
+            <w:color w:val="0B0080"/>
+            <w:u w:val="none"/>
+            <w:shd w:val="clear" w:color="auto" w:fill="FFFFFF"/>
+          </w:rPr>
+          <w:t>red</w:t>
+        </w:r>
+      </w:hyperlink>
+      <w:r>
+        <w:rPr>
+          <w:rFonts w:ascii="Arial" w:hAnsi="Arial" w:cs="Arial"/>
+          <w:color w:val="222222"/>
+          <w:shd w:val="clear" w:color="auto" w:fill="FFFFFF"/>
+        </w:rPr>
+        <w:t>.</w:t>
+      </w:r>
+    </w:p>
+    <w:p>
+      <w:pPr>
+        <w:pStyle w:val="NormalWeb"/>
+        <w:shd w:val="clear" w:color="auto" w:fill="FFFFFF"/>
+        <w:spacing w:before="0" w:after="0"/>
+        <w:rPr>
+          <w:rFonts w:ascii="Arial" w:hAnsi="Arial" w:cs="Arial"/>
+          <w:b/>
+          <w:bCs/>
+          <w:color w:val="000000"/>
+        </w:rPr>
+      </w:pPr>
+      <w:r>
+        <w:rPr>
+          <w:rFonts w:ascii="Arial" w:hAnsi="Arial" w:cs="Arial"/>
+          <w:b/>
+          <w:bCs/>
+          <w:color w:val="000000"/>
+        </w:rPr>
+        <w:t> Distribuido</w:t>
+      </w:r>
+      <w:r>
+        <w:rPr>
+          <w:rFonts w:ascii="Arial" w:hAnsi="Arial" w:cs="Arial"/>
+          <w:color w:val="000000"/>
+        </w:rPr>
+        <w:t>: Es la unión lógica de sistemas operativos sobre una colección de nodos computacionales independientes. Conectados en red, comunicándose y físicamente separado</w:t>
+      </w:r>
+      <w:r>
+        <w:rPr>
+          <w:rFonts w:ascii="Arial" w:hAnsi="Arial" w:cs="Arial"/>
+          <w:b/>
+          <w:bCs/>
+          <w:color w:val="000000"/>
+        </w:rPr>
+        <w:t>s.</w:t>
+      </w:r>
+    </w:p>
+    <w:p>
+      <w:pPr>
+        <w:pStyle w:val="NormalWeb"/>
+        <w:shd w:val="clear" w:color="auto" w:fill="FFFFFF"/>
+        <w:spacing w:before="0" w:after="0"/>
+        <w:rPr>
+          <w:rFonts w:ascii="Arial" w:hAnsi="Arial" w:cs="Arial"/>
+          <w:b/>
+          <w:bCs/>
+          <w:color w:val="000000"/>
+        </w:rPr>
+      </w:pPr>
+    </w:p>
+    <w:p>
+      <w:pPr>
+        <w:pStyle w:val="NormalWeb"/>
+        <w:shd w:val="clear" w:color="auto" w:fill="FFFFFF"/>
+        <w:spacing w:before="0" w:after="0"/>
+        <w:rPr>
+          <w:rFonts w:ascii="Arial" w:hAnsi="Arial" w:cs="Arial"/>
+        </w:rPr>
+      </w:pPr>
+      <w:proofErr w:type="spellStart"/>
+      <w:r>
+        <w:rPr>
+          <w:rFonts w:ascii="Arial" w:hAnsi="Arial" w:cs="Arial"/>
+          <w:b/>
+          <w:bCs/>
+          <w:color w:val="000000"/>
+        </w:rPr>
+        <w:t>Cluster</w:t>
+      </w:r>
+      <w:proofErr w:type="spellEnd"/>
+      <w:r>
+        <w:rPr>
+          <w:rFonts w:ascii="Arial" w:hAnsi="Arial" w:cs="Arial"/>
+          <w:b/>
+          <w:bCs/>
+          <w:color w:val="000000"/>
+        </w:rPr>
+        <w:t xml:space="preserve">: </w:t>
+      </w:r>
+      <w:r>
+        <w:rPr>
+          <w:rFonts w:ascii="Arial" w:hAnsi="Arial" w:cs="Arial"/>
+        </w:rPr>
+        <w:t xml:space="preserve">Un </w:t>
+      </w:r>
+      <w:proofErr w:type="spellStart"/>
+      <w:r>
+        <w:rPr>
+          <w:rFonts w:ascii="Arial" w:hAnsi="Arial" w:cs="Arial"/>
+        </w:rPr>
+        <w:t>cluster</w:t>
+      </w:r>
+      <w:proofErr w:type="spellEnd"/>
+      <w:r>
+        <w:rPr>
+          <w:rFonts w:ascii="Arial" w:hAnsi="Arial" w:cs="Arial"/>
+        </w:rPr>
+        <w:t xml:space="preserve"> comparte almacenamiento y está vinculado a través de una red de área local (LAN). </w:t>
+      </w:r>
+      <w:r>
+        <w:rPr>
+          <w:rFonts w:ascii="Arial" w:hAnsi="Arial" w:cs="Arial"/>
+          <w:color w:val="222222"/>
+          <w:shd w:val="clear" w:color="auto" w:fill="FFFFFF"/>
+        </w:rPr>
+        <w:t> </w:t>
+      </w:r>
+      <w:r>
+        <w:rPr>
+          <w:rFonts w:ascii="Arial" w:hAnsi="Arial" w:cs="Arial"/>
+          <w:color w:val="222222"/>
+          <w:shd w:val="clear" w:color="auto" w:fill="FFFFFF"/>
+        </w:rPr>
+        <w:t>S</w:t>
+      </w:r>
+      <w:r>
+        <w:rPr>
+          <w:rFonts w:ascii="Arial" w:hAnsi="Arial" w:cs="Arial"/>
+          <w:color w:val="222222"/>
+          <w:shd w:val="clear" w:color="auto" w:fill="FFFFFF"/>
+        </w:rPr>
+        <w:t>e aplica a los conjuntos o conglomerados de </w:t>
+      </w:r>
+      <w:hyperlink r:id="rId12" w:tooltip="Ordenador" w:history="1">
+        <w:r>
+          <w:rPr>
+            <w:rStyle w:val="Hipervnculo"/>
+            <w:rFonts w:ascii="Arial" w:hAnsi="Arial" w:cs="Arial"/>
+            <w:color w:val="0B0080"/>
+            <w:u w:val="none"/>
+            <w:shd w:val="clear" w:color="auto" w:fill="FFFFFF"/>
+          </w:rPr>
+          <w:t>ordenadores</w:t>
+        </w:r>
+      </w:hyperlink>
+      <w:r>
+        <w:rPr>
+          <w:rFonts w:ascii="Arial" w:hAnsi="Arial" w:cs="Arial"/>
+          <w:color w:val="222222"/>
+          <w:shd w:val="clear" w:color="auto" w:fill="FFFFFF"/>
+        </w:rPr>
+        <w:t> unidos entre sí normalmente por una red de alta velocidad y que se comportan como si fuesen una única computadora.</w:t>
+      </w:r>
+    </w:p>
+    <w:p>
+      <w:pPr>
+        <w:pStyle w:val="NormalWeb"/>
+        <w:shd w:val="clear" w:color="auto" w:fill="FFFFFF"/>
+        <w:spacing w:before="0" w:after="0"/>
+        <w:rPr>
+          <w:rFonts w:ascii="Arial" w:hAnsi="Arial" w:cs="Arial"/>
+        </w:rPr>
+      </w:pPr>
+      <w:r>
+        <w:rPr>
+          <w:rFonts w:ascii="Arial" w:hAnsi="Arial" w:cs="Arial"/>
+        </w:rPr>
+        <w:t xml:space="preserve"> ● Se utiliza para brindar un servicio de alta disponibilidad, que continuará incluso si falla uno o más sistemas del </w:t>
+      </w:r>
+      <w:proofErr w:type="spellStart"/>
+      <w:r>
+        <w:rPr>
+          <w:rFonts w:ascii="Arial" w:hAnsi="Arial" w:cs="Arial"/>
+        </w:rPr>
+        <w:t>cluster</w:t>
+      </w:r>
+      <w:proofErr w:type="spellEnd"/>
+      <w:r>
+        <w:rPr>
+          <w:rFonts w:ascii="Arial" w:hAnsi="Arial" w:cs="Arial"/>
+        </w:rPr>
+        <w:t xml:space="preserve">. ○ En general, se obtiene alta disponibilidad al agregar un nivel de redundancia en el sistema. ○ La alta disponibilidad proporciona mayor confiabilidad, crucial en muchas aplicaciones. </w:t>
+      </w:r>
+    </w:p>
+    <w:p>
+      <w:pPr>
+        <w:pStyle w:val="NormalWeb"/>
+        <w:shd w:val="clear" w:color="auto" w:fill="FFFFFF"/>
+        <w:spacing w:before="0" w:after="0"/>
+        <w:rPr>
+          <w:rFonts w:ascii="Arial" w:hAnsi="Arial" w:cs="Arial"/>
+        </w:rPr>
+      </w:pPr>
+      <w:r>
+        <w:rPr>
+          <w:rFonts w:ascii="Arial" w:hAnsi="Arial" w:cs="Arial"/>
+        </w:rPr>
+        <w:t xml:space="preserve">● Algunos sistemas son tolerantes a fallas, ya que pueden sufrir una falla de cualquier componente individual y seguir funcionando. </w:t>
+      </w:r>
+    </w:p>
+    <w:p>
+      <w:pPr>
+        <w:pStyle w:val="NormalWeb"/>
+        <w:shd w:val="clear" w:color="auto" w:fill="FFFFFF"/>
+        <w:spacing w:before="0" w:after="0"/>
+        <w:rPr>
+          <w:rFonts w:ascii="Arial" w:hAnsi="Arial" w:cs="Arial"/>
+          <w:b/>
+          <w:bCs/>
+        </w:rPr>
+      </w:pPr>
+      <w:r>
+        <w:rPr>
+          <w:rFonts w:ascii="Arial" w:hAnsi="Arial" w:cs="Arial"/>
+        </w:rPr>
+        <w:t>● La tolerancia a fallas requiere un mecanismo para permitir que la falla sea detectada, diagnosticada y, si es posible, corregida</w:t>
+      </w:r>
+    </w:p>
+    <w:p>
+      <w:pPr>
+        <w:pStyle w:val="NormalWeb"/>
+        <w:shd w:val="clear" w:color="auto" w:fill="FFFFFF"/>
+        <w:spacing w:before="0" w:after="0"/>
+        <w:rPr>
+          <w:rFonts w:ascii="Arial" w:hAnsi="Arial" w:cs="Arial"/>
+          <w:b/>
+          <w:bCs/>
+        </w:rPr>
+      </w:pPr>
+      <w:proofErr w:type="spellStart"/>
+      <w:r>
+        <w:rPr>
+          <w:rFonts w:ascii="Arial" w:hAnsi="Arial" w:cs="Arial"/>
+          <w:b/>
+          <w:bCs/>
+        </w:rPr>
+        <w:t>Movil</w:t>
+      </w:r>
+      <w:proofErr w:type="spellEnd"/>
+    </w:p>
+    <w:p>
+      <w:pPr>
+        <w:pStyle w:val="NormalWeb"/>
+        <w:shd w:val="clear" w:color="auto" w:fill="FFFFFF"/>
+        <w:spacing w:before="0" w:after="0"/>
+        <w:rPr>
+          <w:rFonts w:ascii="Arial" w:hAnsi="Arial" w:cs="Arial"/>
+          <w:b/>
+          <w:bCs/>
+          <w:color w:val="848585"/>
+        </w:rPr>
+      </w:pPr>
+      <w:r>
+        <w:rPr>
+          <w:rFonts w:ascii="Arial" w:hAnsi="Arial" w:cs="Arial"/>
+          <w:color w:val="848585"/>
+        </w:rPr>
+        <w:t xml:space="preserve">los sistemas operativos móviles son mucho más simples y están más orientados a la conectividad inalámbrica, los formatos multimedia para móviles y las diferentes maneras de introducir información en ellos. Algunos de los sistemas operativos utilizados en los dispositivos móviles están basados en el modelo de </w:t>
+      </w:r>
+      <w:proofErr w:type="spellStart"/>
+      <w:proofErr w:type="gramStart"/>
+      <w:r>
+        <w:rPr>
+          <w:rFonts w:ascii="Arial" w:hAnsi="Arial" w:cs="Arial"/>
+          <w:color w:val="848585"/>
+        </w:rPr>
+        <w:t>capas.Las</w:t>
+      </w:r>
+      <w:proofErr w:type="spellEnd"/>
+      <w:proofErr w:type="gramEnd"/>
+      <w:r>
+        <w:rPr>
+          <w:rFonts w:ascii="Arial" w:hAnsi="Arial" w:cs="Arial"/>
+          <w:color w:val="848585"/>
+        </w:rPr>
+        <w:t xml:space="preserve"> empresas desarrolladoras de teléfonos celulares utilizan distintos sistemas operativos que, si bien en el fondo cumplen las mismas funciones, poseen importantes diferencias.</w:t>
+      </w:r>
+    </w:p>
+    <w:p>
+      <w:pPr>
+        <w:pStyle w:val="NormalWeb"/>
+        <w:shd w:val="clear" w:color="auto" w:fill="FFFFFF"/>
+        <w:spacing w:before="0" w:after="0"/>
+        <w:rPr>
+          <w:rFonts w:ascii="Arial" w:hAnsi="Arial" w:cs="Arial"/>
+          <w:color w:val="222222"/>
+          <w:sz w:val="21"/>
+          <w:szCs w:val="21"/>
+          <w:shd w:val="clear" w:color="auto" w:fill="FFFFFF"/>
+        </w:rPr>
+      </w:pPr>
+      <w:proofErr w:type="spellStart"/>
+      <w:r>
+        <w:rPr>
+          <w:rFonts w:ascii="Arial" w:hAnsi="Arial" w:cs="Arial"/>
+          <w:b/>
+          <w:bCs/>
+          <w:color w:val="222222"/>
+          <w:sz w:val="21"/>
+          <w:szCs w:val="21"/>
+          <w:shd w:val="clear" w:color="auto" w:fill="FFFFFF"/>
+        </w:rPr>
+        <w:t>Kernel</w:t>
+      </w:r>
+      <w:proofErr w:type="spellEnd"/>
+      <w:r>
+        <w:rPr>
+          <w:rFonts w:ascii="Arial" w:hAnsi="Arial" w:cs="Arial"/>
+          <w:b/>
+          <w:bCs/>
+          <w:color w:val="222222"/>
+          <w:sz w:val="21"/>
+          <w:szCs w:val="21"/>
+          <w:shd w:val="clear" w:color="auto" w:fill="FFFFFF"/>
+        </w:rPr>
+        <w:t>:</w:t>
+      </w:r>
+      <w:r>
+        <w:rPr>
+          <w:rFonts w:ascii="Arial" w:hAnsi="Arial" w:cs="Arial"/>
+          <w:color w:val="222222"/>
+          <w:sz w:val="21"/>
+          <w:szCs w:val="21"/>
+          <w:shd w:val="clear" w:color="auto" w:fill="FFFFFF"/>
+        </w:rPr>
+        <w:t> es un </w:t>
+      </w:r>
+      <w:hyperlink r:id="rId13" w:tooltip="Software" w:history="1">
+        <w:r>
+          <w:rPr>
+            <w:rStyle w:val="Hipervnculo"/>
+            <w:rFonts w:ascii="Arial" w:hAnsi="Arial" w:cs="Arial"/>
+            <w:i/>
+            <w:iCs/>
+            <w:color w:val="0B0080"/>
+            <w:sz w:val="21"/>
+            <w:szCs w:val="21"/>
+            <w:u w:val="none"/>
+            <w:shd w:val="clear" w:color="auto" w:fill="FFFFFF"/>
+          </w:rPr>
+          <w:t>software</w:t>
+        </w:r>
+      </w:hyperlink>
+      <w:r>
+        <w:rPr>
+          <w:rFonts w:ascii="Arial" w:hAnsi="Arial" w:cs="Arial"/>
+          <w:color w:val="222222"/>
+          <w:sz w:val="21"/>
+          <w:szCs w:val="21"/>
+          <w:shd w:val="clear" w:color="auto" w:fill="FFFFFF"/>
+        </w:rPr>
+        <w:t> que constituye una parte fundamental del </w:t>
+      </w:r>
+      <w:hyperlink r:id="rId14" w:tooltip="Sistema operativo" w:history="1">
+        <w:r>
+          <w:rPr>
+            <w:rStyle w:val="Hipervnculo"/>
+            <w:rFonts w:ascii="Arial" w:hAnsi="Arial" w:cs="Arial"/>
+            <w:color w:val="0B0080"/>
+            <w:sz w:val="21"/>
+            <w:szCs w:val="21"/>
+            <w:u w:val="none"/>
+            <w:shd w:val="clear" w:color="auto" w:fill="FFFFFF"/>
+          </w:rPr>
+          <w:t>sistema operativo</w:t>
+        </w:r>
+      </w:hyperlink>
+      <w:r>
+        <w:rPr>
+          <w:rFonts w:ascii="Arial" w:hAnsi="Arial" w:cs="Arial"/>
+          <w:color w:val="222222"/>
+          <w:sz w:val="21"/>
+          <w:szCs w:val="21"/>
+          <w:shd w:val="clear" w:color="auto" w:fill="FFFFFF"/>
+        </w:rPr>
+        <w:t>, y se define como la parte que se ejecuta en </w:t>
+      </w:r>
+      <w:hyperlink r:id="rId15" w:tooltip="Modo privilegiado" w:history="1">
+        <w:r>
+          <w:rPr>
+            <w:rStyle w:val="Hipervnculo"/>
+            <w:rFonts w:ascii="Arial" w:hAnsi="Arial" w:cs="Arial"/>
+            <w:color w:val="0B0080"/>
+            <w:sz w:val="21"/>
+            <w:szCs w:val="21"/>
+            <w:u w:val="none"/>
+            <w:shd w:val="clear" w:color="auto" w:fill="FFFFFF"/>
+          </w:rPr>
+          <w:t>modo privilegiado</w:t>
+        </w:r>
+      </w:hyperlink>
+      <w:r>
+        <w:rPr>
+          <w:rFonts w:ascii="Arial" w:hAnsi="Arial" w:cs="Arial"/>
+          <w:color w:val="222222"/>
+          <w:sz w:val="21"/>
+          <w:szCs w:val="21"/>
+          <w:shd w:val="clear" w:color="auto" w:fill="FFFFFF"/>
+        </w:rPr>
+        <w:t> (conocido también como modo núcleo).</w:t>
+      </w:r>
+      <w:hyperlink r:id="rId16" w:anchor="cite_note-what_is_gnu_en-1" w:history="1">
+        <w:r>
+          <w:rPr>
+            <w:rStyle w:val="Hipervnculo"/>
+            <w:rFonts w:ascii="Arial" w:hAnsi="Arial" w:cs="Arial"/>
+            <w:color w:val="0B0080"/>
+            <w:u w:val="none"/>
+            <w:shd w:val="clear" w:color="auto" w:fill="FFFFFF"/>
+            <w:vertAlign w:val="superscript"/>
+          </w:rPr>
+          <w:t>1</w:t>
+        </w:r>
+      </w:hyperlink>
+      <w:r>
+        <w:rPr>
+          <w:rFonts w:ascii="Arial" w:hAnsi="Arial" w:cs="Arial"/>
+          <w:color w:val="222222"/>
+          <w:sz w:val="21"/>
+          <w:szCs w:val="21"/>
+          <w:shd w:val="clear" w:color="auto" w:fill="FFFFFF"/>
+        </w:rPr>
+        <w:t>​ Es el principal responsable de facilitar a los distintos programas </w:t>
+      </w:r>
+      <w:hyperlink r:id="rId17" w:tooltip="Seguridad informática" w:history="1">
+        <w:r>
+          <w:rPr>
+            <w:rStyle w:val="Hipervnculo"/>
+            <w:rFonts w:ascii="Arial" w:hAnsi="Arial" w:cs="Arial"/>
+            <w:color w:val="0B0080"/>
+            <w:sz w:val="21"/>
+            <w:szCs w:val="21"/>
+            <w:u w:val="none"/>
+            <w:shd w:val="clear" w:color="auto" w:fill="FFFFFF"/>
+          </w:rPr>
+          <w:t>acceso seguro</w:t>
+        </w:r>
+      </w:hyperlink>
+      <w:r>
+        <w:rPr>
+          <w:rFonts w:ascii="Arial" w:hAnsi="Arial" w:cs="Arial"/>
+          <w:color w:val="222222"/>
+          <w:sz w:val="21"/>
+          <w:szCs w:val="21"/>
+          <w:shd w:val="clear" w:color="auto" w:fill="FFFFFF"/>
+        </w:rPr>
+        <w:t> al </w:t>
+      </w:r>
+      <w:hyperlink r:id="rId18" w:tooltip="Hardware" w:history="1">
+        <w:r>
+          <w:rPr>
+            <w:rStyle w:val="Hipervnculo"/>
+            <w:rFonts w:ascii="Arial" w:hAnsi="Arial" w:cs="Arial"/>
+            <w:i/>
+            <w:iCs/>
+            <w:color w:val="0B0080"/>
+            <w:sz w:val="21"/>
+            <w:szCs w:val="21"/>
+            <w:u w:val="none"/>
+            <w:shd w:val="clear" w:color="auto" w:fill="FFFFFF"/>
+          </w:rPr>
+          <w:t>hardware</w:t>
+        </w:r>
+      </w:hyperlink>
+      <w:r>
+        <w:rPr>
+          <w:rFonts w:ascii="Arial" w:hAnsi="Arial" w:cs="Arial"/>
+          <w:color w:val="222222"/>
+          <w:sz w:val="21"/>
+          <w:szCs w:val="21"/>
+          <w:shd w:val="clear" w:color="auto" w:fill="FFFFFF"/>
+        </w:rPr>
+        <w:t> de la </w:t>
+      </w:r>
+      <w:hyperlink r:id="rId19" w:tooltip="Computadora electrónica" w:history="1">
+        <w:r>
+          <w:rPr>
+            <w:rStyle w:val="Hipervnculo"/>
+            <w:rFonts w:ascii="Arial" w:hAnsi="Arial" w:cs="Arial"/>
+            <w:color w:val="0B0080"/>
+            <w:sz w:val="21"/>
+            <w:szCs w:val="21"/>
+            <w:u w:val="none"/>
+            <w:shd w:val="clear" w:color="auto" w:fill="FFFFFF"/>
+          </w:rPr>
+          <w:t>computadora</w:t>
+        </w:r>
+      </w:hyperlink>
+      <w:r>
+        <w:rPr>
+          <w:rFonts w:ascii="Arial" w:hAnsi="Arial" w:cs="Arial"/>
+          <w:color w:val="222222"/>
+          <w:sz w:val="21"/>
+          <w:szCs w:val="21"/>
+          <w:shd w:val="clear" w:color="auto" w:fill="FFFFFF"/>
+        </w:rPr>
+        <w:t> o en forma básica, es el encargado de gestionar recursos, a través de servicios de llamada al sistema</w:t>
+      </w:r>
+      <w:r>
+        <w:rPr>
+          <w:rFonts w:ascii="Arial" w:hAnsi="Arial" w:cs="Arial"/>
+          <w:color w:val="222222"/>
+          <w:sz w:val="21"/>
+          <w:szCs w:val="21"/>
+          <w:shd w:val="clear" w:color="auto" w:fill="FFFFFF"/>
+        </w:rPr>
+        <w:t xml:space="preserve">. Nexo entre </w:t>
+      </w:r>
+      <w:proofErr w:type="spellStart"/>
+      <w:r>
+        <w:rPr>
+          <w:rFonts w:ascii="Arial" w:hAnsi="Arial" w:cs="Arial"/>
+          <w:color w:val="222222"/>
+          <w:sz w:val="21"/>
+          <w:szCs w:val="21"/>
+          <w:shd w:val="clear" w:color="auto" w:fill="FFFFFF"/>
+        </w:rPr>
+        <w:t>hw</w:t>
+      </w:r>
+      <w:proofErr w:type="spellEnd"/>
+      <w:r>
+        <w:rPr>
+          <w:rFonts w:ascii="Arial" w:hAnsi="Arial" w:cs="Arial"/>
+          <w:color w:val="222222"/>
+          <w:sz w:val="21"/>
+          <w:szCs w:val="21"/>
+          <w:shd w:val="clear" w:color="auto" w:fill="FFFFFF"/>
+        </w:rPr>
+        <w:t xml:space="preserve"> y </w:t>
+      </w:r>
+      <w:proofErr w:type="spellStart"/>
+      <w:r>
+        <w:rPr>
+          <w:rFonts w:ascii="Arial" w:hAnsi="Arial" w:cs="Arial"/>
+          <w:color w:val="222222"/>
+          <w:sz w:val="21"/>
+          <w:szCs w:val="21"/>
+          <w:shd w:val="clear" w:color="auto" w:fill="FFFFFF"/>
+        </w:rPr>
+        <w:t>sw</w:t>
+      </w:r>
+      <w:proofErr w:type="spellEnd"/>
+      <w:r>
+        <w:rPr>
+          <w:rFonts w:ascii="Arial" w:hAnsi="Arial" w:cs="Arial"/>
+          <w:color w:val="222222"/>
+          <w:sz w:val="21"/>
+          <w:szCs w:val="21"/>
+          <w:shd w:val="clear" w:color="auto" w:fill="FFFFFF"/>
+        </w:rPr>
+        <w:t>.</w:t>
+      </w:r>
+    </w:p>
+    <w:p>
+      <w:pPr>
+        <w:pStyle w:val="NormalWeb"/>
+        <w:shd w:val="clear" w:color="auto" w:fill="FFFFFF"/>
+        <w:spacing w:before="0" w:after="0"/>
+        <w:rPr>
+          <w:rFonts w:ascii="Helvetica" w:hAnsi="Helvetica"/>
+          <w:color w:val="3B3835"/>
+          <w:sz w:val="21"/>
+          <w:szCs w:val="21"/>
+          <w:shd w:val="clear" w:color="auto" w:fill="EEEEEE"/>
+        </w:rPr>
+      </w:pPr>
+      <w:r>
+        <w:rPr>
+          <w:rFonts w:ascii="Helvetica" w:hAnsi="Helvetica"/>
+          <w:color w:val="3B3835"/>
+          <w:sz w:val="21"/>
+          <w:szCs w:val="21"/>
+          <w:shd w:val="clear" w:color="auto" w:fill="EEEEEE"/>
+        </w:rPr>
+        <w:t>E</w:t>
+      </w:r>
+      <w:r>
+        <w:rPr>
+          <w:rFonts w:ascii="Helvetica" w:hAnsi="Helvetica"/>
+          <w:color w:val="3B3835"/>
+          <w:sz w:val="21"/>
+          <w:szCs w:val="21"/>
+          <w:shd w:val="clear" w:color="auto" w:fill="EEEEEE"/>
+        </w:rPr>
+        <w:t>ste reside en la memoria RAM cuando se enciende el ordenador y permanece en funcionamiento hasta que este se apaga.</w:t>
+      </w:r>
+    </w:p>
+    <w:p>
+      <w:pPr>
+        <w:pStyle w:val="NormalWeb"/>
+        <w:shd w:val="clear" w:color="auto" w:fill="FFFFFF"/>
+        <w:spacing w:before="0" w:after="0"/>
+        <w:rPr>
+          <w:rFonts w:ascii="Helvetica" w:hAnsi="Helvetica"/>
+          <w:color w:val="3B3835"/>
+          <w:sz w:val="21"/>
+          <w:szCs w:val="21"/>
+          <w:shd w:val="clear" w:color="auto" w:fill="EEEEEE"/>
+        </w:rPr>
+      </w:pPr>
+      <w:r>
+        <w:rPr>
+          <w:rFonts w:ascii="Helvetica" w:hAnsi="Helvetica"/>
+          <w:color w:val="3B3835"/>
+          <w:sz w:val="21"/>
+          <w:szCs w:val="21"/>
+          <w:shd w:val="clear" w:color="auto" w:fill="EEEEEE"/>
+        </w:rPr>
+        <w:lastRenderedPageBreak/>
+        <w:t>Tiene principalmente dos responsabilidades:</w:t>
+      </w:r>
+    </w:p>
+    <w:p>
+      <w:pPr>
+        <w:pStyle w:val="NormalWeb"/>
+        <w:shd w:val="clear" w:color="auto" w:fill="FFFFFF"/>
+        <w:spacing w:before="0" w:after="0"/>
+        <w:rPr>
+          <w:rFonts w:ascii="Helvetica" w:hAnsi="Helvetica"/>
+          <w:color w:val="3B3835"/>
+          <w:sz w:val="21"/>
+          <w:szCs w:val="21"/>
+          <w:shd w:val="clear" w:color="auto" w:fill="EEEEEE"/>
+        </w:rPr>
+      </w:pPr>
+      <w:r>
+        <w:rPr>
+          <w:rFonts w:ascii="Helvetica" w:hAnsi="Helvetica"/>
+          <w:color w:val="3B3835"/>
+          <w:sz w:val="21"/>
+          <w:szCs w:val="21"/>
+          <w:shd w:val="clear" w:color="auto" w:fill="EEEEEE"/>
+        </w:rPr>
+        <w:t xml:space="preserve"> 1. Servir a los requerimientos de programación a bajo nivel, por ejemplo tratando las interrupciones hardware (teclados, discos duros, tarjetas de video, </w:t>
+      </w:r>
+      <w:proofErr w:type="gramStart"/>
+      <w:r>
+        <w:rPr>
+          <w:rFonts w:ascii="Helvetica" w:hAnsi="Helvetica"/>
+          <w:color w:val="3B3835"/>
+          <w:sz w:val="21"/>
+          <w:szCs w:val="21"/>
+          <w:shd w:val="clear" w:color="auto" w:fill="EEEEEE"/>
+        </w:rPr>
+        <w:t>etc...</w:t>
+      </w:r>
+      <w:proofErr w:type="gramEnd"/>
+      <w:r>
+        <w:rPr>
+          <w:rFonts w:ascii="Helvetica" w:hAnsi="Helvetica"/>
+          <w:color w:val="3B3835"/>
+          <w:sz w:val="21"/>
+          <w:szCs w:val="21"/>
+          <w:shd w:val="clear" w:color="auto" w:fill="EEEEEE"/>
+        </w:rPr>
+        <w:t xml:space="preserve">). </w:t>
+      </w:r>
+    </w:p>
+    <w:p>
+      <w:pPr>
+        <w:pStyle w:val="NormalWeb"/>
+        <w:shd w:val="clear" w:color="auto" w:fill="FFFFFF"/>
+        <w:spacing w:before="0" w:after="0"/>
+        <w:rPr>
+          <w:rFonts w:ascii="Arial" w:hAnsi="Arial" w:cs="Arial"/>
+          <w:color w:val="848585"/>
+        </w:rPr>
+      </w:pPr>
       <w:bookmarkStart w:id="0" w:name="_GoBack"/>
       <w:bookmarkEnd w:id="0"/>
+      <w:r>
+        <w:rPr>
+          <w:rFonts w:ascii="Helvetica" w:hAnsi="Helvetica"/>
+          <w:color w:val="3B3835"/>
+          <w:sz w:val="21"/>
+          <w:szCs w:val="21"/>
+          <w:shd w:val="clear" w:color="auto" w:fill="EEEEEE"/>
+        </w:rPr>
+        <w:t xml:space="preserve">2. Proveer un entorno a los procesos, que son las instancias en ejecución de los programas o </w:t>
+      </w:r>
+      <w:proofErr w:type="spellStart"/>
+      <w:r>
+        <w:rPr>
+          <w:rFonts w:ascii="Helvetica" w:hAnsi="Helvetica"/>
+          <w:color w:val="3B3835"/>
+          <w:sz w:val="21"/>
+          <w:szCs w:val="21"/>
+          <w:shd w:val="clear" w:color="auto" w:fill="EEEEEE"/>
+        </w:rPr>
+        <w:t>threads</w:t>
+      </w:r>
+      <w:proofErr w:type="spellEnd"/>
+      <w:r>
+        <w:rPr>
+          <w:rFonts w:ascii="Helvetica" w:hAnsi="Helvetica"/>
+          <w:color w:val="3B3835"/>
+          <w:sz w:val="21"/>
+          <w:szCs w:val="21"/>
+          <w:shd w:val="clear" w:color="auto" w:fill="EEEEEE"/>
+        </w:rPr>
+        <w:t>.</w:t>
+      </w:r>
+    </w:p>
+    <w:p>
+      <w:pPr>
+        <w:pStyle w:val="NormalWeb"/>
+        <w:shd w:val="clear" w:color="auto" w:fill="FFFFFF"/>
+        <w:spacing w:before="0" w:after="0"/>
+        <w:rPr>
+          <w:rFonts w:ascii="Arial" w:hAnsi="Arial" w:cs="Arial"/>
+          <w:b/>
+          <w:bCs/>
+          <w:color w:val="616161"/>
+        </w:rPr>
+      </w:pPr>
+    </w:p>
+    <w:p>
+      <w:pPr>
+        <w:autoSpaceDE w:val="0"/>
+        <w:autoSpaceDN w:val="0"/>
+        <w:adjustRightInd w:val="0"/>
+        <w:spacing w:after="0" w:line="240" w:lineRule="auto"/>
+        <w:rPr>
+          <w:rFonts w:ascii="Arial" w:hAnsi="Arial" w:cs="Arial"/>
+          <w:color w:val="000000"/>
+          <w:sz w:val="24"/>
+          <w:szCs w:val="24"/>
+          <w:shd w:val="clear" w:color="auto" w:fill="FFFFFF"/>
+        </w:rPr>
+      </w:pPr>
+    </w:p>
+    <w:p>
+      <w:pPr>
+        <w:autoSpaceDE w:val="0"/>
+        <w:autoSpaceDN w:val="0"/>
+        <w:adjustRightInd w:val="0"/>
+        <w:spacing w:after="0" w:line="240" w:lineRule="auto"/>
+        <w:rPr>
+          <w:rFonts w:ascii="Arial" w:hAnsi="Arial" w:cs="Arial"/>
+          <w:color w:val="222222"/>
+          <w:sz w:val="24"/>
+          <w:szCs w:val="24"/>
+          <w:shd w:val="clear" w:color="auto" w:fill="FFFFFF"/>
+        </w:rPr>
+      </w:pPr>
+    </w:p>
+    <w:p>
+      <w:pPr>
+        <w:autoSpaceDE w:val="0"/>
+        <w:autoSpaceDN w:val="0"/>
+        <w:adjustRightInd w:val="0"/>
+        <w:spacing w:after="0" w:line="240" w:lineRule="auto"/>
+        <w:rPr>
+          <w:rFonts w:ascii="Arial" w:hAnsi="Arial" w:cs="Arial"/>
+          <w:sz w:val="24"/>
+          <w:szCs w:val="24"/>
+        </w:rPr>
+      </w:pPr>
     </w:p>
     <w:p>
       <w:pPr>
@@ -1017,6 +2551,7 @@
   <w:style w:type="paragraph" w:default="1" w:styleId="Normal">
     <w:name w:val="Normal"/>
     <w:qFormat/>
+    <w:rsid w:val="00A240A6"/>
   </w:style>
   <w:style w:type="character" w:default="1" w:styleId="Fuentedeprrafopredeter">
     <w:name w:val="Default Paragraph Font"/>
@@ -1055,6 +2590,35 @@
       <w:ind w:left="720"/>
       <w:contextualSpacing/>
     </w:pPr>
+  </w:style>
+  <w:style w:type="character" w:styleId="Hipervnculo">
+    <w:name w:val="Hyperlink"/>
+    <w:basedOn w:val="Fuentedeprrafopredeter"/>
+    <w:uiPriority w:val="99"/>
+    <w:semiHidden/>
+    <w:unhideWhenUsed/>
+    <w:rsid w:val="00A240A6"/>
+    <w:rPr>
+      <w:color w:val="0000FF"/>
+      <w:u w:val="single"/>
+    </w:rPr>
+  </w:style>
+  <w:style w:type="paragraph" w:styleId="NormalWeb">
+    <w:name w:val="Normal (Web)"/>
+    <w:basedOn w:val="Normal"/>
+    <w:uiPriority w:val="99"/>
+    <w:semiHidden/>
+    <w:unhideWhenUsed/>
+    <w:rsid w:val="00634E17"/>
+    <w:pPr>
+      <w:spacing w:before="100" w:beforeAutospacing="1" w:after="100" w:afterAutospacing="1" w:line="240" w:lineRule="auto"/>
+    </w:pPr>
+    <w:rPr>
+      <w:rFonts w:ascii="Times New Roman" w:eastAsia="Times New Roman" w:hAnsi="Times New Roman" w:cs="Times New Roman"/>
+      <w:sz w:val="24"/>
+      <w:szCs w:val="24"/>
+      <w:lang w:eastAsia="es-ES"/>
+    </w:rPr>
   </w:style>
 </w:styles>
 </file>

</xml_diff>